<commit_message>
Añadidas funciones a hp y pxi
-añadidas funciones para configurar fuente del HP.
-cambios en configuraciones del HP
-nuevas funciones de configuracion y adquisicion de la PXI
-añadida funcion mag para configurar CALPulse
</commit_message>
<xml_diff>
--- a/PXI/Notas.docx
+++ b/PXI/Notas.docx
@@ -3520,7 +3520,7 @@
           <v:shape id="_x0000_i1025" type="#_x0000_t75" style="width:124.7pt;height:40.7pt" o:ole="">
             <v:imagedata r:id="rId10" o:title=""/>
           </v:shape>
-          <o:OLEObject Type="Embed" ProgID="Package" ShapeID="_x0000_i1025" DrawAspect="Content" ObjectID="_1589119468" r:id="rId11"/>
+          <o:OLEObject Type="Embed" ProgID="Package" ShapeID="_x0000_i1025" DrawAspect="Content" ObjectID="_1589282176" r:id="rId11"/>
         </w:object>
       </w:r>
       <w:r>
@@ -3528,7 +3528,7 @@
           <v:shape id="_x0000_i1026" type="#_x0000_t75" style="width:48.45pt;height:40.7pt" o:ole="">
             <v:imagedata r:id="rId12" o:title=""/>
           </v:shape>
-          <o:OLEObject Type="Embed" ProgID="Package" ShapeID="_x0000_i1026" DrawAspect="Content" ObjectID="_1589119469" r:id="rId13"/>
+          <o:OLEObject Type="Embed" ProgID="Package" ShapeID="_x0000_i1026" DrawAspect="Content" ObjectID="_1589282177" r:id="rId13"/>
         </w:object>
       </w:r>
       <w:r>
@@ -3536,7 +3536,7 @@
           <v:shape id="_x0000_i1027" type="#_x0000_t75" style="width:117pt;height:40.7pt" o:ole="">
             <v:imagedata r:id="rId14" o:title=""/>
           </v:shape>
-          <o:OLEObject Type="Embed" ProgID="Package" ShapeID="_x0000_i1027" DrawAspect="Content" ObjectID="_1589119470" r:id="rId15"/>
+          <o:OLEObject Type="Embed" ProgID="Package" ShapeID="_x0000_i1027" DrawAspect="Content" ObjectID="_1589282178" r:id="rId15"/>
         </w:object>
       </w:r>
       <w:r>
@@ -3544,7 +3544,7 @@
           <v:shape id="_x0000_i1028" type="#_x0000_t75" style="width:117.45pt;height:40.7pt" o:ole="">
             <v:imagedata r:id="rId16" o:title=""/>
           </v:shape>
-          <o:OLEObject Type="Embed" ProgID="Package" ShapeID="_x0000_i1028" DrawAspect="Content" ObjectID="_1589119471" r:id="rId17"/>
+          <o:OLEObject Type="Embed" ProgID="Package" ShapeID="_x0000_i1028" DrawAspect="Content" ObjectID="_1589282179" r:id="rId17"/>
         </w:object>
       </w:r>
     </w:p>
@@ -3821,6 +3821,367 @@
         <w:autoSpaceDN w:val="0"/>
         <w:adjustRightInd w:val="0"/>
         <w:spacing w:after="0" w:line="240" w:lineRule="auto"/>
+      </w:pPr>
+      <w:r>
+        <w:t xml:space="preserve">Ojo porque cuando luego ejecuto el script, tener activado el </w:t>
+      </w:r>
+      <w:proofErr w:type="spellStart"/>
+      <w:r>
+        <w:t>RepCapIdentifier</w:t>
+      </w:r>
+      <w:proofErr w:type="spellEnd"/>
+      <w:r>
+        <w:t xml:space="preserve"> da error, hay que volver a poner </w:t>
+      </w:r>
+      <w:proofErr w:type="spellStart"/>
+      <w:r>
+        <w:t>RepCapIdentifier</w:t>
+      </w:r>
+      <w:proofErr w:type="spellEnd"/>
+      <w:r>
+        <w:t>=’’;</w:t>
+      </w:r>
+    </w:p>
+    <w:p>
+      <w:pPr>
+        <w:autoSpaceDE w:val="0"/>
+        <w:autoSpaceDN w:val="0"/>
+        <w:adjustRightInd w:val="0"/>
+        <w:spacing w:after="0" w:line="240" w:lineRule="auto"/>
+      </w:pPr>
+    </w:p>
+    <w:p>
+      <w:pPr>
+        <w:autoSpaceDE w:val="0"/>
+        <w:autoSpaceDN w:val="0"/>
+        <w:adjustRightInd w:val="0"/>
+        <w:spacing w:after="0" w:line="240" w:lineRule="auto"/>
+      </w:pPr>
+      <w:r>
+        <w:t xml:space="preserve">He creado funciones para adquirir y salvar el PSD y pulsos.  Uso también la </w:t>
+      </w:r>
+      <w:proofErr w:type="spellStart"/>
+      <w:r>
+        <w:t>fte</w:t>
+      </w:r>
+      <w:proofErr w:type="spellEnd"/>
+      <w:r>
+        <w:t xml:space="preserve"> </w:t>
+      </w:r>
+      <w:proofErr w:type="spellStart"/>
+      <w:r>
+        <w:t>magnicon</w:t>
+      </w:r>
+      <w:proofErr w:type="spellEnd"/>
+      <w:r>
+        <w:t xml:space="preserve"> con un SQUID frio, para testar el </w:t>
+      </w:r>
+      <w:proofErr w:type="spellStart"/>
+      <w:r>
+        <w:t>trigger</w:t>
+      </w:r>
+      <w:proofErr w:type="spellEnd"/>
+      <w:r>
+        <w:t xml:space="preserve">. Creo función de configuración, pero resulta un tanto oscuro cómo configurar correctamente el </w:t>
+      </w:r>
+      <w:proofErr w:type="spellStart"/>
+      <w:r>
+        <w:t>Type</w:t>
+      </w:r>
+      <w:proofErr w:type="spellEnd"/>
+      <w:r>
+        <w:t xml:space="preserve"> y </w:t>
+      </w:r>
+      <w:proofErr w:type="spellStart"/>
+      <w:r>
+        <w:t>source</w:t>
+      </w:r>
+      <w:proofErr w:type="spellEnd"/>
+      <w:r>
+        <w:t>.</w:t>
+      </w:r>
+    </w:p>
+    <w:p>
+      <w:pPr>
+        <w:autoSpaceDE w:val="0"/>
+        <w:autoSpaceDN w:val="0"/>
+        <w:adjustRightInd w:val="0"/>
+        <w:spacing w:after="0" w:line="240" w:lineRule="auto"/>
+      </w:pPr>
+      <w:r>
+        <w:t>El ‘</w:t>
+      </w:r>
+      <w:proofErr w:type="spellStart"/>
+      <w:r>
+        <w:t>Type</w:t>
+      </w:r>
+      <w:proofErr w:type="spellEnd"/>
+      <w:r>
+        <w:t xml:space="preserve">’ es un </w:t>
+      </w:r>
+      <w:proofErr w:type="spellStart"/>
+      <w:r>
+        <w:t>enum</w:t>
+      </w:r>
+      <w:proofErr w:type="spellEnd"/>
+      <w:r>
+        <w:t xml:space="preserve"> con estos posibles valores (</w:t>
+      </w:r>
+      <w:proofErr w:type="spellStart"/>
+      <w:r>
+        <w:t>double</w:t>
+      </w:r>
+      <w:proofErr w:type="spellEnd"/>
+      <w:r>
+        <w:t>):</w:t>
+      </w:r>
+    </w:p>
+    <w:tbl>
+      <w:tblPr>
+        <w:tblW w:w="0" w:type="auto"/>
+        <w:tblCellSpacing w:w="15" w:type="dxa"/>
+        <w:tblCellMar>
+          <w:top w:w="15" w:type="dxa"/>
+          <w:left w:w="15" w:type="dxa"/>
+          <w:bottom w:w="15" w:type="dxa"/>
+          <w:right w:w="15" w:type="dxa"/>
+        </w:tblCellMar>
+        <w:tblLook w:val="04A0" w:firstRow="1" w:lastRow="0" w:firstColumn="1" w:lastColumn="0" w:noHBand="0" w:noVBand="1"/>
+      </w:tblPr>
+      <w:tblGrid>
+        <w:gridCol w:w="750"/>
+      </w:tblGrid>
+      <w:tr>
+        <w:trPr>
+          <w:tblCellSpacing w:w="15" w:type="dxa"/>
+        </w:trPr>
+        <w:tc>
+          <w:tcPr>
+            <w:tcW w:w="0" w:type="auto"/>
+            <w:vAlign w:val="center"/>
+            <w:hideMark/>
+          </w:tcPr>
+          <w:p>
+            <w:pPr>
+              <w:spacing w:after="0" w:line="240" w:lineRule="auto"/>
+              <w:rPr>
+                <w:rFonts w:ascii="Times New Roman" w:eastAsia="Times New Roman" w:hAnsi="Times New Roman" w:cs="Times New Roman"/>
+                <w:sz w:val="24"/>
+                <w:szCs w:val="24"/>
+                <w:lang w:eastAsia="es-ES"/>
+              </w:rPr>
+            </w:pPr>
+            <w:r>
+              <w:rPr>
+                <w:rFonts w:ascii="Times New Roman" w:eastAsia="Times New Roman" w:hAnsi="Times New Roman" w:cs="Times New Roman"/>
+                <w:sz w:val="24"/>
+                <w:szCs w:val="24"/>
+                <w:lang w:eastAsia="es-ES"/>
+              </w:rPr>
+              <w:t>1004.0</w:t>
+            </w:r>
+          </w:p>
+        </w:tc>
+      </w:tr>
+      <w:tr>
+        <w:trPr>
+          <w:tblCellSpacing w:w="15" w:type="dxa"/>
+        </w:trPr>
+        <w:tc>
+          <w:tcPr>
+            <w:tcW w:w="0" w:type="auto"/>
+            <w:vAlign w:val="center"/>
+            <w:hideMark/>
+          </w:tcPr>
+          <w:p>
+            <w:pPr>
+              <w:spacing w:after="0" w:line="240" w:lineRule="auto"/>
+              <w:rPr>
+                <w:rFonts w:ascii="Times New Roman" w:eastAsia="Times New Roman" w:hAnsi="Times New Roman" w:cs="Times New Roman"/>
+                <w:sz w:val="24"/>
+                <w:szCs w:val="24"/>
+                <w:lang w:eastAsia="es-ES"/>
+              </w:rPr>
+            </w:pPr>
+            <w:r>
+              <w:rPr>
+                <w:rFonts w:ascii="Times New Roman" w:eastAsia="Times New Roman" w:hAnsi="Times New Roman" w:cs="Times New Roman"/>
+                <w:sz w:val="24"/>
+                <w:szCs w:val="24"/>
+                <w:lang w:eastAsia="es-ES"/>
+              </w:rPr>
+              <w:t>1001.0</w:t>
+            </w:r>
+          </w:p>
+        </w:tc>
+      </w:tr>
+      <w:tr>
+        <w:trPr>
+          <w:tblCellSpacing w:w="15" w:type="dxa"/>
+        </w:trPr>
+        <w:tc>
+          <w:tcPr>
+            <w:tcW w:w="0" w:type="auto"/>
+            <w:vAlign w:val="center"/>
+            <w:hideMark/>
+          </w:tcPr>
+          <w:p>
+            <w:pPr>
+              <w:spacing w:after="0" w:line="240" w:lineRule="auto"/>
+              <w:rPr>
+                <w:rFonts w:ascii="Times New Roman" w:eastAsia="Times New Roman" w:hAnsi="Times New Roman" w:cs="Times New Roman"/>
+                <w:sz w:val="24"/>
+                <w:szCs w:val="24"/>
+                <w:lang w:eastAsia="es-ES"/>
+              </w:rPr>
+            </w:pPr>
+            <w:r>
+              <w:rPr>
+                <w:rFonts w:ascii="Times New Roman" w:eastAsia="Times New Roman" w:hAnsi="Times New Roman" w:cs="Times New Roman"/>
+                <w:sz w:val="24"/>
+                <w:szCs w:val="24"/>
+                <w:lang w:eastAsia="es-ES"/>
+              </w:rPr>
+              <w:t>5.0</w:t>
+            </w:r>
+          </w:p>
+        </w:tc>
+      </w:tr>
+      <w:tr>
+        <w:trPr>
+          <w:tblCellSpacing w:w="15" w:type="dxa"/>
+        </w:trPr>
+        <w:tc>
+          <w:tcPr>
+            <w:tcW w:w="0" w:type="auto"/>
+            <w:vAlign w:val="center"/>
+            <w:hideMark/>
+          </w:tcPr>
+          <w:p>
+            <w:pPr>
+              <w:spacing w:after="0" w:line="240" w:lineRule="auto"/>
+              <w:rPr>
+                <w:rFonts w:ascii="Times New Roman" w:eastAsia="Times New Roman" w:hAnsi="Times New Roman" w:cs="Times New Roman"/>
+                <w:sz w:val="24"/>
+                <w:szCs w:val="24"/>
+                <w:lang w:eastAsia="es-ES"/>
+              </w:rPr>
+            </w:pPr>
+            <w:r>
+              <w:rPr>
+                <w:rFonts w:ascii="Times New Roman" w:eastAsia="Times New Roman" w:hAnsi="Times New Roman" w:cs="Times New Roman"/>
+                <w:sz w:val="24"/>
+                <w:szCs w:val="24"/>
+                <w:lang w:eastAsia="es-ES"/>
+              </w:rPr>
+              <w:t>1002.0</w:t>
+            </w:r>
+          </w:p>
+        </w:tc>
+      </w:tr>
+      <w:tr>
+        <w:trPr>
+          <w:tblCellSpacing w:w="15" w:type="dxa"/>
+        </w:trPr>
+        <w:tc>
+          <w:tcPr>
+            <w:tcW w:w="0" w:type="auto"/>
+            <w:vAlign w:val="center"/>
+            <w:hideMark/>
+          </w:tcPr>
+          <w:p>
+            <w:pPr>
+              <w:spacing w:after="0" w:line="240" w:lineRule="auto"/>
+              <w:rPr>
+                <w:rFonts w:ascii="Times New Roman" w:eastAsia="Times New Roman" w:hAnsi="Times New Roman" w:cs="Times New Roman"/>
+                <w:sz w:val="24"/>
+                <w:szCs w:val="24"/>
+                <w:lang w:eastAsia="es-ES"/>
+              </w:rPr>
+            </w:pPr>
+            <w:r>
+              <w:rPr>
+                <w:rFonts w:ascii="Times New Roman" w:eastAsia="Times New Roman" w:hAnsi="Times New Roman" w:cs="Times New Roman"/>
+                <w:sz w:val="24"/>
+                <w:szCs w:val="24"/>
+                <w:lang w:eastAsia="es-ES"/>
+              </w:rPr>
+              <w:t>1003.0</w:t>
+            </w:r>
+          </w:p>
+        </w:tc>
+      </w:tr>
+      <w:tr>
+        <w:trPr>
+          <w:tblCellSpacing w:w="15" w:type="dxa"/>
+        </w:trPr>
+        <w:tc>
+          <w:tcPr>
+            <w:tcW w:w="0" w:type="auto"/>
+            <w:vAlign w:val="center"/>
+            <w:hideMark/>
+          </w:tcPr>
+          <w:p>
+            <w:pPr>
+              <w:spacing w:after="0" w:line="240" w:lineRule="auto"/>
+              <w:rPr>
+                <w:rFonts w:ascii="Times New Roman" w:eastAsia="Times New Roman" w:hAnsi="Times New Roman" w:cs="Times New Roman"/>
+                <w:sz w:val="24"/>
+                <w:szCs w:val="24"/>
+                <w:lang w:eastAsia="es-ES"/>
+              </w:rPr>
+            </w:pPr>
+            <w:r>
+              <w:rPr>
+                <w:rFonts w:ascii="Times New Roman" w:eastAsia="Times New Roman" w:hAnsi="Times New Roman" w:cs="Times New Roman"/>
+                <w:sz w:val="24"/>
+                <w:szCs w:val="24"/>
+                <w:lang w:eastAsia="es-ES"/>
+              </w:rPr>
+              <w:t>1.0</w:t>
+            </w:r>
+          </w:p>
+        </w:tc>
+      </w:tr>
+      <w:tr>
+        <w:trPr>
+          <w:tblCellSpacing w:w="15" w:type="dxa"/>
+        </w:trPr>
+        <w:tc>
+          <w:tcPr>
+            <w:tcW w:w="0" w:type="auto"/>
+            <w:vAlign w:val="center"/>
+            <w:hideMark/>
+          </w:tcPr>
+          <w:p>
+            <w:pPr>
+              <w:spacing w:after="0" w:line="240" w:lineRule="auto"/>
+              <w:rPr>
+                <w:rFonts w:ascii="Times New Roman" w:eastAsia="Times New Roman" w:hAnsi="Times New Roman" w:cs="Times New Roman"/>
+                <w:sz w:val="24"/>
+                <w:szCs w:val="24"/>
+                <w:lang w:eastAsia="es-ES"/>
+              </w:rPr>
+            </w:pPr>
+            <w:r>
+              <w:rPr>
+                <w:rFonts w:ascii="Times New Roman" w:eastAsia="Times New Roman" w:hAnsi="Times New Roman" w:cs="Times New Roman"/>
+                <w:sz w:val="24"/>
+                <w:szCs w:val="24"/>
+                <w:lang w:eastAsia="es-ES"/>
+              </w:rPr>
+              <w:t>6.0</w:t>
+            </w:r>
+          </w:p>
+        </w:tc>
+      </w:tr>
+    </w:tbl>
+    <w:p>
+      <w:pPr>
+        <w:autoSpaceDE w:val="0"/>
+        <w:autoSpaceDN w:val="0"/>
+        <w:adjustRightInd w:val="0"/>
+        <w:spacing w:after="0" w:line="240" w:lineRule="auto"/>
         <w:rPr>
           <w:rFonts w:ascii="Courier New" w:hAnsi="Courier New" w:cs="Courier New"/>
           <w:sz w:val="24"/>
@@ -3828,29 +4189,1287 @@
         </w:rPr>
       </w:pPr>
       <w:r>
-        <w:t>Ojo porque cuando luego ejecuto el script, tener acti</w:t>
+        <w:rPr>
+          <w:rFonts w:ascii="Courier New" w:hAnsi="Courier New" w:cs="Courier New"/>
+          <w:sz w:val="24"/>
+          <w:szCs w:val="24"/>
+        </w:rPr>
+        <w:t xml:space="preserve">El </w:t>
+      </w:r>
+      <w:proofErr w:type="spellStart"/>
+      <w:r>
+        <w:rPr>
+          <w:rFonts w:ascii="Courier New" w:hAnsi="Courier New" w:cs="Courier New"/>
+          <w:sz w:val="24"/>
+          <w:szCs w:val="24"/>
+        </w:rPr>
+        <w:t>source</w:t>
+      </w:r>
+      <w:proofErr w:type="spellEnd"/>
+      <w:r>
+        <w:rPr>
+          <w:rFonts w:ascii="Courier New" w:hAnsi="Courier New" w:cs="Courier New"/>
+          <w:sz w:val="24"/>
+          <w:szCs w:val="24"/>
+        </w:rPr>
+        <w:t xml:space="preserve"> es un </w:t>
+      </w:r>
+      <w:proofErr w:type="spellStart"/>
+      <w:r>
+        <w:rPr>
+          <w:rFonts w:ascii="Courier New" w:hAnsi="Courier New" w:cs="Courier New"/>
+          <w:sz w:val="24"/>
+          <w:szCs w:val="24"/>
+        </w:rPr>
+        <w:t>enum</w:t>
+      </w:r>
+      <w:proofErr w:type="spellEnd"/>
+      <w:r>
+        <w:rPr>
+          <w:rFonts w:ascii="Courier New" w:hAnsi="Courier New" w:cs="Courier New"/>
+          <w:sz w:val="24"/>
+          <w:szCs w:val="24"/>
+        </w:rPr>
+        <w:t xml:space="preserve"> con estos posibles valores (</w:t>
+      </w:r>
+      <w:proofErr w:type="spellStart"/>
+      <w:r>
+        <w:rPr>
+          <w:rFonts w:ascii="Courier New" w:hAnsi="Courier New" w:cs="Courier New"/>
+          <w:sz w:val="24"/>
+          <w:szCs w:val="24"/>
+        </w:rPr>
+        <w:t>string</w:t>
+      </w:r>
+      <w:proofErr w:type="spellEnd"/>
+      <w:r>
+        <w:rPr>
+          <w:rFonts w:ascii="Courier New" w:hAnsi="Courier New" w:cs="Courier New"/>
+          <w:sz w:val="24"/>
+          <w:szCs w:val="24"/>
+        </w:rPr>
+        <w:t>):</w:t>
+      </w:r>
+    </w:p>
+    <w:tbl>
+      <w:tblPr>
+        <w:tblW w:w="0" w:type="auto"/>
+        <w:tblCellSpacing w:w="15" w:type="dxa"/>
+        <w:tblCellMar>
+          <w:top w:w="15" w:type="dxa"/>
+          <w:left w:w="15" w:type="dxa"/>
+          <w:bottom w:w="15" w:type="dxa"/>
+          <w:right w:w="15" w:type="dxa"/>
+        </w:tblCellMar>
+        <w:tblLook w:val="04A0" w:firstRow="1" w:lastRow="0" w:firstColumn="1" w:lastColumn="0" w:noHBand="0" w:noVBand="1"/>
+      </w:tblPr>
+      <w:tblGrid>
+        <w:gridCol w:w="3609"/>
+        <w:gridCol w:w="2489"/>
+      </w:tblGrid>
+      <w:tr>
+        <w:trPr>
+          <w:tblCellSpacing w:w="15" w:type="dxa"/>
+        </w:trPr>
+        <w:tc>
+          <w:tcPr>
+            <w:tcW w:w="0" w:type="auto"/>
+            <w:vAlign w:val="center"/>
+            <w:hideMark/>
+          </w:tcPr>
+          <w:p>
+            <w:pPr>
+              <w:spacing w:after="0" w:line="240" w:lineRule="auto"/>
+              <w:rPr>
+                <w:rFonts w:ascii="Times New Roman" w:eastAsia="Times New Roman" w:hAnsi="Times New Roman" w:cs="Times New Roman"/>
+                <w:sz w:val="24"/>
+                <w:szCs w:val="24"/>
+                <w:lang w:val="en-US" w:eastAsia="es-ES"/>
+              </w:rPr>
+            </w:pPr>
+            <w:r>
+              <w:rPr>
+                <w:rFonts w:ascii="Times New Roman" w:eastAsia="Times New Roman" w:hAnsi="Times New Roman" w:cs="Times New Roman"/>
+                <w:sz w:val="24"/>
+                <w:szCs w:val="24"/>
+                <w:lang w:val="en-US" w:eastAsia="es-ES"/>
+              </w:rPr>
+              <w:t>NISCOPE_VAL_SW_TRIG_FUNC</w:t>
+            </w:r>
+          </w:p>
+        </w:tc>
+        <w:tc>
+          <w:tcPr>
+            <w:tcW w:w="0" w:type="auto"/>
+            <w:vAlign w:val="center"/>
+            <w:hideMark/>
+          </w:tcPr>
+          <w:p>
+            <w:pPr>
+              <w:spacing w:after="0" w:line="240" w:lineRule="auto"/>
+              <w:rPr>
+                <w:rFonts w:ascii="Times New Roman" w:eastAsia="Times New Roman" w:hAnsi="Times New Roman" w:cs="Times New Roman"/>
+                <w:sz w:val="24"/>
+                <w:szCs w:val="24"/>
+                <w:lang w:eastAsia="es-ES"/>
+              </w:rPr>
+            </w:pPr>
+            <w:r>
+              <w:rPr>
+                <w:rFonts w:ascii="Times New Roman" w:eastAsia="Times New Roman" w:hAnsi="Times New Roman" w:cs="Times New Roman"/>
+                <w:sz w:val="24"/>
+                <w:szCs w:val="24"/>
+                <w:lang w:eastAsia="es-ES"/>
+              </w:rPr>
+              <w:t>VAL_SW_TRIG_FUNC</w:t>
+            </w:r>
+          </w:p>
+        </w:tc>
+      </w:tr>
+      <w:tr>
+        <w:trPr>
+          <w:tblCellSpacing w:w="15" w:type="dxa"/>
+        </w:trPr>
+        <w:tc>
+          <w:tcPr>
+            <w:tcW w:w="0" w:type="auto"/>
+            <w:vAlign w:val="center"/>
+            <w:hideMark/>
+          </w:tcPr>
+          <w:p>
+            <w:pPr>
+              <w:spacing w:after="0" w:line="240" w:lineRule="auto"/>
+              <w:rPr>
+                <w:rFonts w:ascii="Times New Roman" w:eastAsia="Times New Roman" w:hAnsi="Times New Roman" w:cs="Times New Roman"/>
+                <w:sz w:val="24"/>
+                <w:szCs w:val="24"/>
+                <w:lang w:eastAsia="es-ES"/>
+              </w:rPr>
+            </w:pPr>
+            <w:r>
+              <w:rPr>
+                <w:rFonts w:ascii="Times New Roman" w:eastAsia="Times New Roman" w:hAnsi="Times New Roman" w:cs="Times New Roman"/>
+                <w:sz w:val="24"/>
+                <w:szCs w:val="24"/>
+                <w:lang w:eastAsia="es-ES"/>
+              </w:rPr>
+              <w:t>NISCOPE_VAL_PFI_2</w:t>
+            </w:r>
+          </w:p>
+        </w:tc>
+        <w:tc>
+          <w:tcPr>
+            <w:tcW w:w="0" w:type="auto"/>
+            <w:vAlign w:val="center"/>
+            <w:hideMark/>
+          </w:tcPr>
+          <w:p>
+            <w:pPr>
+              <w:spacing w:after="0" w:line="240" w:lineRule="auto"/>
+              <w:rPr>
+                <w:rFonts w:ascii="Times New Roman" w:eastAsia="Times New Roman" w:hAnsi="Times New Roman" w:cs="Times New Roman"/>
+                <w:sz w:val="24"/>
+                <w:szCs w:val="24"/>
+                <w:lang w:eastAsia="es-ES"/>
+              </w:rPr>
+            </w:pPr>
+            <w:r>
+              <w:rPr>
+                <w:rFonts w:ascii="Times New Roman" w:eastAsia="Times New Roman" w:hAnsi="Times New Roman" w:cs="Times New Roman"/>
+                <w:sz w:val="24"/>
+                <w:szCs w:val="24"/>
+                <w:lang w:eastAsia="es-ES"/>
+              </w:rPr>
+              <w:t>VAL_PFI_2</w:t>
+            </w:r>
+          </w:p>
+        </w:tc>
+      </w:tr>
+      <w:tr>
+        <w:trPr>
+          <w:tblCellSpacing w:w="15" w:type="dxa"/>
+        </w:trPr>
+        <w:tc>
+          <w:tcPr>
+            <w:tcW w:w="0" w:type="auto"/>
+            <w:vAlign w:val="center"/>
+            <w:hideMark/>
+          </w:tcPr>
+          <w:p>
+            <w:pPr>
+              <w:spacing w:after="0" w:line="240" w:lineRule="auto"/>
+              <w:rPr>
+                <w:rFonts w:ascii="Times New Roman" w:eastAsia="Times New Roman" w:hAnsi="Times New Roman" w:cs="Times New Roman"/>
+                <w:sz w:val="24"/>
+                <w:szCs w:val="24"/>
+                <w:lang w:eastAsia="es-ES"/>
+              </w:rPr>
+            </w:pPr>
+            <w:r>
+              <w:rPr>
+                <w:rFonts w:ascii="Times New Roman" w:eastAsia="Times New Roman" w:hAnsi="Times New Roman" w:cs="Times New Roman"/>
+                <w:sz w:val="24"/>
+                <w:szCs w:val="24"/>
+                <w:lang w:eastAsia="es-ES"/>
+              </w:rPr>
+              <w:t>NISCOPE_VAL_RTSI_6</w:t>
+            </w:r>
+          </w:p>
+        </w:tc>
+        <w:tc>
+          <w:tcPr>
+            <w:tcW w:w="0" w:type="auto"/>
+            <w:vAlign w:val="center"/>
+            <w:hideMark/>
+          </w:tcPr>
+          <w:p>
+            <w:pPr>
+              <w:spacing w:after="0" w:line="240" w:lineRule="auto"/>
+              <w:rPr>
+                <w:rFonts w:ascii="Times New Roman" w:eastAsia="Times New Roman" w:hAnsi="Times New Roman" w:cs="Times New Roman"/>
+                <w:sz w:val="24"/>
+                <w:szCs w:val="24"/>
+                <w:lang w:eastAsia="es-ES"/>
+              </w:rPr>
+            </w:pPr>
+            <w:r>
+              <w:rPr>
+                <w:rFonts w:ascii="Times New Roman" w:eastAsia="Times New Roman" w:hAnsi="Times New Roman" w:cs="Times New Roman"/>
+                <w:sz w:val="24"/>
+                <w:szCs w:val="24"/>
+                <w:lang w:eastAsia="es-ES"/>
+              </w:rPr>
+              <w:t>VAL_RTSI_6</w:t>
+            </w:r>
+          </w:p>
+        </w:tc>
+      </w:tr>
+      <w:tr>
+        <w:trPr>
+          <w:tblCellSpacing w:w="15" w:type="dxa"/>
+        </w:trPr>
+        <w:tc>
+          <w:tcPr>
+            <w:tcW w:w="0" w:type="auto"/>
+            <w:vAlign w:val="center"/>
+            <w:hideMark/>
+          </w:tcPr>
+          <w:p>
+            <w:pPr>
+              <w:spacing w:after="0" w:line="240" w:lineRule="auto"/>
+              <w:rPr>
+                <w:rFonts w:ascii="Times New Roman" w:eastAsia="Times New Roman" w:hAnsi="Times New Roman" w:cs="Times New Roman"/>
+                <w:sz w:val="24"/>
+                <w:szCs w:val="24"/>
+                <w:lang w:eastAsia="es-ES"/>
+              </w:rPr>
+            </w:pPr>
+            <w:r>
+              <w:rPr>
+                <w:rFonts w:ascii="Times New Roman" w:eastAsia="Times New Roman" w:hAnsi="Times New Roman" w:cs="Times New Roman"/>
+                <w:sz w:val="24"/>
+                <w:szCs w:val="24"/>
+                <w:lang w:eastAsia="es-ES"/>
+              </w:rPr>
+              <w:t>NISCOPE_VAL_PFI_1</w:t>
+            </w:r>
+          </w:p>
+        </w:tc>
+        <w:tc>
+          <w:tcPr>
+            <w:tcW w:w="0" w:type="auto"/>
+            <w:vAlign w:val="center"/>
+            <w:hideMark/>
+          </w:tcPr>
+          <w:p>
+            <w:pPr>
+              <w:spacing w:after="0" w:line="240" w:lineRule="auto"/>
+              <w:rPr>
+                <w:rFonts w:ascii="Times New Roman" w:eastAsia="Times New Roman" w:hAnsi="Times New Roman" w:cs="Times New Roman"/>
+                <w:sz w:val="24"/>
+                <w:szCs w:val="24"/>
+                <w:lang w:eastAsia="es-ES"/>
+              </w:rPr>
+            </w:pPr>
+            <w:r>
+              <w:rPr>
+                <w:rFonts w:ascii="Times New Roman" w:eastAsia="Times New Roman" w:hAnsi="Times New Roman" w:cs="Times New Roman"/>
+                <w:sz w:val="24"/>
+                <w:szCs w:val="24"/>
+                <w:lang w:eastAsia="es-ES"/>
+              </w:rPr>
+              <w:t>VAL_PFI_1</w:t>
+            </w:r>
+          </w:p>
+        </w:tc>
+      </w:tr>
+      <w:tr>
+        <w:trPr>
+          <w:tblCellSpacing w:w="15" w:type="dxa"/>
+        </w:trPr>
+        <w:tc>
+          <w:tcPr>
+            <w:tcW w:w="0" w:type="auto"/>
+            <w:vAlign w:val="center"/>
+            <w:hideMark/>
+          </w:tcPr>
+          <w:p>
+            <w:pPr>
+              <w:spacing w:after="0" w:line="240" w:lineRule="auto"/>
+              <w:rPr>
+                <w:rFonts w:ascii="Times New Roman" w:eastAsia="Times New Roman" w:hAnsi="Times New Roman" w:cs="Times New Roman"/>
+                <w:sz w:val="24"/>
+                <w:szCs w:val="24"/>
+                <w:lang w:eastAsia="es-ES"/>
+              </w:rPr>
+            </w:pPr>
+            <w:r>
+              <w:rPr>
+                <w:rFonts w:ascii="Times New Roman" w:eastAsia="Times New Roman" w:hAnsi="Times New Roman" w:cs="Times New Roman"/>
+                <w:sz w:val="24"/>
+                <w:szCs w:val="24"/>
+                <w:lang w:eastAsia="es-ES"/>
+              </w:rPr>
+              <w:t>NISCOPE_VAL_RTSI_5</w:t>
+            </w:r>
+          </w:p>
+        </w:tc>
+        <w:tc>
+          <w:tcPr>
+            <w:tcW w:w="0" w:type="auto"/>
+            <w:vAlign w:val="center"/>
+            <w:hideMark/>
+          </w:tcPr>
+          <w:p>
+            <w:pPr>
+              <w:spacing w:after="0" w:line="240" w:lineRule="auto"/>
+              <w:rPr>
+                <w:rFonts w:ascii="Times New Roman" w:eastAsia="Times New Roman" w:hAnsi="Times New Roman" w:cs="Times New Roman"/>
+                <w:sz w:val="24"/>
+                <w:szCs w:val="24"/>
+                <w:lang w:eastAsia="es-ES"/>
+              </w:rPr>
+            </w:pPr>
+            <w:r>
+              <w:rPr>
+                <w:rFonts w:ascii="Times New Roman" w:eastAsia="Times New Roman" w:hAnsi="Times New Roman" w:cs="Times New Roman"/>
+                <w:sz w:val="24"/>
+                <w:szCs w:val="24"/>
+                <w:lang w:eastAsia="es-ES"/>
+              </w:rPr>
+              <w:t>VAL_RTSI_5</w:t>
+            </w:r>
+          </w:p>
+        </w:tc>
+      </w:tr>
+      <w:tr>
+        <w:trPr>
+          <w:tblCellSpacing w:w="15" w:type="dxa"/>
+        </w:trPr>
+        <w:tc>
+          <w:tcPr>
+            <w:tcW w:w="0" w:type="auto"/>
+            <w:vAlign w:val="center"/>
+            <w:hideMark/>
+          </w:tcPr>
+          <w:p>
+            <w:pPr>
+              <w:spacing w:after="0" w:line="240" w:lineRule="auto"/>
+              <w:rPr>
+                <w:rFonts w:ascii="Times New Roman" w:eastAsia="Times New Roman" w:hAnsi="Times New Roman" w:cs="Times New Roman"/>
+                <w:sz w:val="24"/>
+                <w:szCs w:val="24"/>
+                <w:lang w:eastAsia="es-ES"/>
+              </w:rPr>
+            </w:pPr>
+            <w:r>
+              <w:rPr>
+                <w:rFonts w:ascii="Times New Roman" w:eastAsia="Times New Roman" w:hAnsi="Times New Roman" w:cs="Times New Roman"/>
+                <w:sz w:val="24"/>
+                <w:szCs w:val="24"/>
+                <w:lang w:eastAsia="es-ES"/>
+              </w:rPr>
+              <w:t>NISCOPE_VAL_PFI_0</w:t>
+            </w:r>
+          </w:p>
+        </w:tc>
+        <w:tc>
+          <w:tcPr>
+            <w:tcW w:w="0" w:type="auto"/>
+            <w:vAlign w:val="center"/>
+            <w:hideMark/>
+          </w:tcPr>
+          <w:p>
+            <w:pPr>
+              <w:spacing w:after="0" w:line="240" w:lineRule="auto"/>
+              <w:rPr>
+                <w:rFonts w:ascii="Times New Roman" w:eastAsia="Times New Roman" w:hAnsi="Times New Roman" w:cs="Times New Roman"/>
+                <w:sz w:val="24"/>
+                <w:szCs w:val="24"/>
+                <w:lang w:eastAsia="es-ES"/>
+              </w:rPr>
+            </w:pPr>
+            <w:r>
+              <w:rPr>
+                <w:rFonts w:ascii="Times New Roman" w:eastAsia="Times New Roman" w:hAnsi="Times New Roman" w:cs="Times New Roman"/>
+                <w:sz w:val="24"/>
+                <w:szCs w:val="24"/>
+                <w:lang w:eastAsia="es-ES"/>
+              </w:rPr>
+              <w:t>VAL_PFI_0</w:t>
+            </w:r>
+          </w:p>
+        </w:tc>
+      </w:tr>
+      <w:tr>
+        <w:trPr>
+          <w:tblCellSpacing w:w="15" w:type="dxa"/>
+        </w:trPr>
+        <w:tc>
+          <w:tcPr>
+            <w:tcW w:w="0" w:type="auto"/>
+            <w:vAlign w:val="center"/>
+            <w:hideMark/>
+          </w:tcPr>
+          <w:p>
+            <w:pPr>
+              <w:spacing w:after="0" w:line="240" w:lineRule="auto"/>
+              <w:rPr>
+                <w:rFonts w:ascii="Times New Roman" w:eastAsia="Times New Roman" w:hAnsi="Times New Roman" w:cs="Times New Roman"/>
+                <w:sz w:val="24"/>
+                <w:szCs w:val="24"/>
+                <w:lang w:eastAsia="es-ES"/>
+              </w:rPr>
+            </w:pPr>
+            <w:r>
+              <w:rPr>
+                <w:rFonts w:ascii="Times New Roman" w:eastAsia="Times New Roman" w:hAnsi="Times New Roman" w:cs="Times New Roman"/>
+                <w:sz w:val="24"/>
+                <w:szCs w:val="24"/>
+                <w:lang w:eastAsia="es-ES"/>
+              </w:rPr>
+              <w:t>NISCOPE_VAL_RTSI_4</w:t>
+            </w:r>
+          </w:p>
+        </w:tc>
+        <w:tc>
+          <w:tcPr>
+            <w:tcW w:w="0" w:type="auto"/>
+            <w:vAlign w:val="center"/>
+            <w:hideMark/>
+          </w:tcPr>
+          <w:p>
+            <w:pPr>
+              <w:spacing w:after="0" w:line="240" w:lineRule="auto"/>
+              <w:rPr>
+                <w:rFonts w:ascii="Times New Roman" w:eastAsia="Times New Roman" w:hAnsi="Times New Roman" w:cs="Times New Roman"/>
+                <w:sz w:val="24"/>
+                <w:szCs w:val="24"/>
+                <w:lang w:eastAsia="es-ES"/>
+              </w:rPr>
+            </w:pPr>
+            <w:r>
+              <w:rPr>
+                <w:rFonts w:ascii="Times New Roman" w:eastAsia="Times New Roman" w:hAnsi="Times New Roman" w:cs="Times New Roman"/>
+                <w:sz w:val="24"/>
+                <w:szCs w:val="24"/>
+                <w:lang w:eastAsia="es-ES"/>
+              </w:rPr>
+              <w:t>VAL_RTSI_4</w:t>
+            </w:r>
+          </w:p>
+        </w:tc>
+      </w:tr>
+      <w:tr>
+        <w:trPr>
+          <w:tblCellSpacing w:w="15" w:type="dxa"/>
+        </w:trPr>
+        <w:tc>
+          <w:tcPr>
+            <w:tcW w:w="0" w:type="auto"/>
+            <w:vAlign w:val="center"/>
+            <w:hideMark/>
+          </w:tcPr>
+          <w:p>
+            <w:pPr>
+              <w:spacing w:after="0" w:line="240" w:lineRule="auto"/>
+              <w:rPr>
+                <w:rFonts w:ascii="Times New Roman" w:eastAsia="Times New Roman" w:hAnsi="Times New Roman" w:cs="Times New Roman"/>
+                <w:sz w:val="24"/>
+                <w:szCs w:val="24"/>
+                <w:lang w:eastAsia="es-ES"/>
+              </w:rPr>
+            </w:pPr>
+            <w:r>
+              <w:rPr>
+                <w:rFonts w:ascii="Times New Roman" w:eastAsia="Times New Roman" w:hAnsi="Times New Roman" w:cs="Times New Roman"/>
+                <w:sz w:val="24"/>
+                <w:szCs w:val="24"/>
+                <w:lang w:eastAsia="es-ES"/>
+              </w:rPr>
+              <w:t>NISCOPE_VAL_RTSI_3</w:t>
+            </w:r>
+          </w:p>
+        </w:tc>
+        <w:tc>
+          <w:tcPr>
+            <w:tcW w:w="0" w:type="auto"/>
+            <w:vAlign w:val="center"/>
+            <w:hideMark/>
+          </w:tcPr>
+          <w:p>
+            <w:pPr>
+              <w:spacing w:after="0" w:line="240" w:lineRule="auto"/>
+              <w:rPr>
+                <w:rFonts w:ascii="Times New Roman" w:eastAsia="Times New Roman" w:hAnsi="Times New Roman" w:cs="Times New Roman"/>
+                <w:sz w:val="24"/>
+                <w:szCs w:val="24"/>
+                <w:lang w:eastAsia="es-ES"/>
+              </w:rPr>
+            </w:pPr>
+            <w:r>
+              <w:rPr>
+                <w:rFonts w:ascii="Times New Roman" w:eastAsia="Times New Roman" w:hAnsi="Times New Roman" w:cs="Times New Roman"/>
+                <w:sz w:val="24"/>
+                <w:szCs w:val="24"/>
+                <w:lang w:eastAsia="es-ES"/>
+              </w:rPr>
+              <w:t>VAL_RTSI_3</w:t>
+            </w:r>
+          </w:p>
+        </w:tc>
+      </w:tr>
+      <w:tr>
+        <w:trPr>
+          <w:tblCellSpacing w:w="15" w:type="dxa"/>
+        </w:trPr>
+        <w:tc>
+          <w:tcPr>
+            <w:tcW w:w="0" w:type="auto"/>
+            <w:vAlign w:val="center"/>
+            <w:hideMark/>
+          </w:tcPr>
+          <w:p>
+            <w:pPr>
+              <w:spacing w:after="0" w:line="240" w:lineRule="auto"/>
+              <w:rPr>
+                <w:rFonts w:ascii="Times New Roman" w:eastAsia="Times New Roman" w:hAnsi="Times New Roman" w:cs="Times New Roman"/>
+                <w:sz w:val="24"/>
+                <w:szCs w:val="24"/>
+                <w:lang w:eastAsia="es-ES"/>
+              </w:rPr>
+            </w:pPr>
+            <w:r>
+              <w:rPr>
+                <w:rFonts w:ascii="Times New Roman" w:eastAsia="Times New Roman" w:hAnsi="Times New Roman" w:cs="Times New Roman"/>
+                <w:sz w:val="24"/>
+                <w:szCs w:val="24"/>
+                <w:lang w:eastAsia="es-ES"/>
+              </w:rPr>
+              <w:t>NISCOPE_VAL_RTSI_2</w:t>
+            </w:r>
+          </w:p>
+        </w:tc>
+        <w:tc>
+          <w:tcPr>
+            <w:tcW w:w="0" w:type="auto"/>
+            <w:vAlign w:val="center"/>
+            <w:hideMark/>
+          </w:tcPr>
+          <w:p>
+            <w:pPr>
+              <w:spacing w:after="0" w:line="240" w:lineRule="auto"/>
+              <w:rPr>
+                <w:rFonts w:ascii="Times New Roman" w:eastAsia="Times New Roman" w:hAnsi="Times New Roman" w:cs="Times New Roman"/>
+                <w:sz w:val="24"/>
+                <w:szCs w:val="24"/>
+                <w:lang w:eastAsia="es-ES"/>
+              </w:rPr>
+            </w:pPr>
+            <w:r>
+              <w:rPr>
+                <w:rFonts w:ascii="Times New Roman" w:eastAsia="Times New Roman" w:hAnsi="Times New Roman" w:cs="Times New Roman"/>
+                <w:sz w:val="24"/>
+                <w:szCs w:val="24"/>
+                <w:lang w:eastAsia="es-ES"/>
+              </w:rPr>
+              <w:t>VAL_RTSI_2</w:t>
+            </w:r>
+          </w:p>
+        </w:tc>
+      </w:tr>
+      <w:tr>
+        <w:trPr>
+          <w:tblCellSpacing w:w="15" w:type="dxa"/>
+        </w:trPr>
+        <w:tc>
+          <w:tcPr>
+            <w:tcW w:w="0" w:type="auto"/>
+            <w:vAlign w:val="center"/>
+            <w:hideMark/>
+          </w:tcPr>
+          <w:p>
+            <w:pPr>
+              <w:spacing w:after="0" w:line="240" w:lineRule="auto"/>
+              <w:rPr>
+                <w:rFonts w:ascii="Times New Roman" w:eastAsia="Times New Roman" w:hAnsi="Times New Roman" w:cs="Times New Roman"/>
+                <w:sz w:val="24"/>
+                <w:szCs w:val="24"/>
+                <w:lang w:eastAsia="es-ES"/>
+              </w:rPr>
+            </w:pPr>
+            <w:r>
+              <w:rPr>
+                <w:rFonts w:ascii="Times New Roman" w:eastAsia="Times New Roman" w:hAnsi="Times New Roman" w:cs="Times New Roman"/>
+                <w:sz w:val="24"/>
+                <w:szCs w:val="24"/>
+                <w:lang w:eastAsia="es-ES"/>
+              </w:rPr>
+              <w:t>NISCOPE_VAL_RTSI_1</w:t>
+            </w:r>
+          </w:p>
+        </w:tc>
+        <w:tc>
+          <w:tcPr>
+            <w:tcW w:w="0" w:type="auto"/>
+            <w:vAlign w:val="center"/>
+            <w:hideMark/>
+          </w:tcPr>
+          <w:p>
+            <w:pPr>
+              <w:spacing w:after="0" w:line="240" w:lineRule="auto"/>
+              <w:rPr>
+                <w:rFonts w:ascii="Times New Roman" w:eastAsia="Times New Roman" w:hAnsi="Times New Roman" w:cs="Times New Roman"/>
+                <w:sz w:val="24"/>
+                <w:szCs w:val="24"/>
+                <w:lang w:eastAsia="es-ES"/>
+              </w:rPr>
+            </w:pPr>
+            <w:r>
+              <w:rPr>
+                <w:rFonts w:ascii="Times New Roman" w:eastAsia="Times New Roman" w:hAnsi="Times New Roman" w:cs="Times New Roman"/>
+                <w:sz w:val="24"/>
+                <w:szCs w:val="24"/>
+                <w:lang w:eastAsia="es-ES"/>
+              </w:rPr>
+              <w:t>VAL_RTSI_1</w:t>
+            </w:r>
+          </w:p>
+        </w:tc>
+      </w:tr>
+      <w:tr>
+        <w:trPr>
+          <w:tblCellSpacing w:w="15" w:type="dxa"/>
+        </w:trPr>
+        <w:tc>
+          <w:tcPr>
+            <w:tcW w:w="0" w:type="auto"/>
+            <w:vAlign w:val="center"/>
+            <w:hideMark/>
+          </w:tcPr>
+          <w:p>
+            <w:pPr>
+              <w:spacing w:after="0" w:line="240" w:lineRule="auto"/>
+              <w:rPr>
+                <w:rFonts w:ascii="Times New Roman" w:eastAsia="Times New Roman" w:hAnsi="Times New Roman" w:cs="Times New Roman"/>
+                <w:sz w:val="24"/>
+                <w:szCs w:val="24"/>
+                <w:lang w:eastAsia="es-ES"/>
+              </w:rPr>
+            </w:pPr>
+            <w:r>
+              <w:rPr>
+                <w:rFonts w:ascii="Times New Roman" w:eastAsia="Times New Roman" w:hAnsi="Times New Roman" w:cs="Times New Roman"/>
+                <w:sz w:val="24"/>
+                <w:szCs w:val="24"/>
+                <w:lang w:eastAsia="es-ES"/>
+              </w:rPr>
+              <w:t>NISCOPE_VAL_RTSI_0</w:t>
+            </w:r>
+          </w:p>
+        </w:tc>
+        <w:tc>
+          <w:tcPr>
+            <w:tcW w:w="0" w:type="auto"/>
+            <w:vAlign w:val="center"/>
+            <w:hideMark/>
+          </w:tcPr>
+          <w:p>
+            <w:pPr>
+              <w:spacing w:after="0" w:line="240" w:lineRule="auto"/>
+              <w:rPr>
+                <w:rFonts w:ascii="Times New Roman" w:eastAsia="Times New Roman" w:hAnsi="Times New Roman" w:cs="Times New Roman"/>
+                <w:sz w:val="24"/>
+                <w:szCs w:val="24"/>
+                <w:lang w:eastAsia="es-ES"/>
+              </w:rPr>
+            </w:pPr>
+            <w:r>
+              <w:rPr>
+                <w:rFonts w:ascii="Times New Roman" w:eastAsia="Times New Roman" w:hAnsi="Times New Roman" w:cs="Times New Roman"/>
+                <w:sz w:val="24"/>
+                <w:szCs w:val="24"/>
+                <w:lang w:eastAsia="es-ES"/>
+              </w:rPr>
+              <w:t>VAL_RTSI_0</w:t>
+            </w:r>
+          </w:p>
+        </w:tc>
+      </w:tr>
+      <w:tr>
+        <w:trPr>
+          <w:tblCellSpacing w:w="15" w:type="dxa"/>
+        </w:trPr>
+        <w:tc>
+          <w:tcPr>
+            <w:tcW w:w="0" w:type="auto"/>
+            <w:vAlign w:val="center"/>
+            <w:hideMark/>
+          </w:tcPr>
+          <w:p>
+            <w:pPr>
+              <w:spacing w:after="0" w:line="240" w:lineRule="auto"/>
+              <w:rPr>
+                <w:rFonts w:ascii="Times New Roman" w:eastAsia="Times New Roman" w:hAnsi="Times New Roman" w:cs="Times New Roman"/>
+                <w:sz w:val="24"/>
+                <w:szCs w:val="24"/>
+                <w:lang w:eastAsia="es-ES"/>
+              </w:rPr>
+            </w:pPr>
+            <w:r>
+              <w:rPr>
+                <w:rFonts w:ascii="Times New Roman" w:eastAsia="Times New Roman" w:hAnsi="Times New Roman" w:cs="Times New Roman"/>
+                <w:sz w:val="24"/>
+                <w:szCs w:val="24"/>
+                <w:lang w:eastAsia="es-ES"/>
+              </w:rPr>
+              <w:t>NISCOPE_VAL_EXTERNAL</w:t>
+            </w:r>
+          </w:p>
+        </w:tc>
+        <w:tc>
+          <w:tcPr>
+            <w:tcW w:w="0" w:type="auto"/>
+            <w:vAlign w:val="center"/>
+            <w:hideMark/>
+          </w:tcPr>
+          <w:p>
+            <w:pPr>
+              <w:spacing w:after="0" w:line="240" w:lineRule="auto"/>
+              <w:rPr>
+                <w:rFonts w:ascii="Times New Roman" w:eastAsia="Times New Roman" w:hAnsi="Times New Roman" w:cs="Times New Roman"/>
+                <w:sz w:val="24"/>
+                <w:szCs w:val="24"/>
+                <w:lang w:eastAsia="es-ES"/>
+              </w:rPr>
+            </w:pPr>
+            <w:r>
+              <w:rPr>
+                <w:rFonts w:ascii="Times New Roman" w:eastAsia="Times New Roman" w:hAnsi="Times New Roman" w:cs="Times New Roman"/>
+                <w:sz w:val="24"/>
+                <w:szCs w:val="24"/>
+                <w:lang w:eastAsia="es-ES"/>
+              </w:rPr>
+              <w:t>VAL_EXTERNAL</w:t>
+            </w:r>
+          </w:p>
+        </w:tc>
+      </w:tr>
+      <w:tr>
+        <w:trPr>
+          <w:tblCellSpacing w:w="15" w:type="dxa"/>
+        </w:trPr>
+        <w:tc>
+          <w:tcPr>
+            <w:tcW w:w="0" w:type="auto"/>
+            <w:vAlign w:val="center"/>
+            <w:hideMark/>
+          </w:tcPr>
+          <w:p>
+            <w:pPr>
+              <w:spacing w:after="0" w:line="240" w:lineRule="auto"/>
+              <w:rPr>
+                <w:rFonts w:ascii="Times New Roman" w:eastAsia="Times New Roman" w:hAnsi="Times New Roman" w:cs="Times New Roman"/>
+                <w:sz w:val="24"/>
+                <w:szCs w:val="24"/>
+                <w:lang w:eastAsia="es-ES"/>
+              </w:rPr>
+            </w:pPr>
+            <w:r>
+              <w:rPr>
+                <w:rFonts w:ascii="Times New Roman" w:eastAsia="Times New Roman" w:hAnsi="Times New Roman" w:cs="Times New Roman"/>
+                <w:sz w:val="24"/>
+                <w:szCs w:val="24"/>
+                <w:lang w:eastAsia="es-ES"/>
+              </w:rPr>
+              <w:t>NISCOPE_VAL_IMMEDIATE</w:t>
+            </w:r>
+          </w:p>
+        </w:tc>
+        <w:tc>
+          <w:tcPr>
+            <w:tcW w:w="0" w:type="auto"/>
+            <w:vAlign w:val="center"/>
+            <w:hideMark/>
+          </w:tcPr>
+          <w:p>
+            <w:pPr>
+              <w:spacing w:after="0" w:line="240" w:lineRule="auto"/>
+              <w:rPr>
+                <w:rFonts w:ascii="Times New Roman" w:eastAsia="Times New Roman" w:hAnsi="Times New Roman" w:cs="Times New Roman"/>
+                <w:sz w:val="24"/>
+                <w:szCs w:val="24"/>
+                <w:lang w:eastAsia="es-ES"/>
+              </w:rPr>
+            </w:pPr>
+            <w:r>
+              <w:rPr>
+                <w:rFonts w:ascii="Times New Roman" w:eastAsia="Times New Roman" w:hAnsi="Times New Roman" w:cs="Times New Roman"/>
+                <w:sz w:val="24"/>
+                <w:szCs w:val="24"/>
+                <w:lang w:eastAsia="es-ES"/>
+              </w:rPr>
+              <w:t>VAL_IMMEDIATE</w:t>
+            </w:r>
+          </w:p>
+        </w:tc>
+      </w:tr>
+      <w:tr>
+        <w:trPr>
+          <w:tblCellSpacing w:w="15" w:type="dxa"/>
+        </w:trPr>
+        <w:tc>
+          <w:tcPr>
+            <w:tcW w:w="0" w:type="auto"/>
+            <w:vAlign w:val="center"/>
+            <w:hideMark/>
+          </w:tcPr>
+          <w:p>
+            <w:pPr>
+              <w:spacing w:after="0" w:line="240" w:lineRule="auto"/>
+              <w:rPr>
+                <w:rFonts w:ascii="Times New Roman" w:eastAsia="Times New Roman" w:hAnsi="Times New Roman" w:cs="Times New Roman"/>
+                <w:sz w:val="24"/>
+                <w:szCs w:val="24"/>
+                <w:lang w:eastAsia="es-ES"/>
+              </w:rPr>
+            </w:pPr>
+            <w:r>
+              <w:rPr>
+                <w:rFonts w:ascii="Times New Roman" w:eastAsia="Times New Roman" w:hAnsi="Times New Roman" w:cs="Times New Roman"/>
+                <w:sz w:val="24"/>
+                <w:szCs w:val="24"/>
+                <w:lang w:eastAsia="es-ES"/>
+              </w:rPr>
+              <w:t>NISCOPE_VAL_PXI_STAR</w:t>
+            </w:r>
+          </w:p>
+        </w:tc>
+        <w:tc>
+          <w:tcPr>
+            <w:tcW w:w="0" w:type="auto"/>
+            <w:vAlign w:val="center"/>
+            <w:hideMark/>
+          </w:tcPr>
+          <w:p>
+            <w:pPr>
+              <w:spacing w:after="0" w:line="240" w:lineRule="auto"/>
+              <w:rPr>
+                <w:rFonts w:ascii="Times New Roman" w:eastAsia="Times New Roman" w:hAnsi="Times New Roman" w:cs="Times New Roman"/>
+                <w:sz w:val="24"/>
+                <w:szCs w:val="24"/>
+                <w:lang w:eastAsia="es-ES"/>
+              </w:rPr>
+            </w:pPr>
+            <w:r>
+              <w:rPr>
+                <w:rFonts w:ascii="Times New Roman" w:eastAsia="Times New Roman" w:hAnsi="Times New Roman" w:cs="Times New Roman"/>
+                <w:sz w:val="24"/>
+                <w:szCs w:val="24"/>
+                <w:lang w:eastAsia="es-ES"/>
+              </w:rPr>
+              <w:t>VAL_PXI_STAR</w:t>
+            </w:r>
+          </w:p>
+        </w:tc>
+      </w:tr>
+    </w:tbl>
+    <w:p>
+      <w:pPr>
+        <w:autoSpaceDE w:val="0"/>
+        <w:autoSpaceDN w:val="0"/>
+        <w:adjustRightInd w:val="0"/>
+        <w:spacing w:after="0" w:line="240" w:lineRule="auto"/>
+        <w:rPr>
+          <w:rFonts w:cstheme="minorHAnsi"/>
+          <w:lang w:val="en-US"/>
+        </w:rPr>
+      </w:pPr>
+      <w:r>
+        <w:rPr>
+          <w:rFonts w:cstheme="minorHAnsi"/>
+        </w:rPr>
+        <w:lastRenderedPageBreak/>
+        <w:t xml:space="preserve">Parece que </w:t>
+      </w:r>
+      <w:proofErr w:type="spellStart"/>
+      <w:r>
+        <w:rPr>
+          <w:rFonts w:cstheme="minorHAnsi"/>
+        </w:rPr>
+        <w:t>Source</w:t>
+      </w:r>
+      <w:proofErr w:type="spellEnd"/>
+      <w:r>
+        <w:rPr>
+          <w:rFonts w:cstheme="minorHAnsi"/>
+        </w:rPr>
+        <w:t xml:space="preserve"> tiene valores diferentes según sea el </w:t>
+      </w:r>
+      <w:proofErr w:type="spellStart"/>
+      <w:r>
+        <w:rPr>
+          <w:rFonts w:cstheme="minorHAnsi"/>
+        </w:rPr>
+        <w:t>Type</w:t>
+      </w:r>
+      <w:proofErr w:type="spellEnd"/>
+      <w:r>
+        <w:rPr>
+          <w:rFonts w:cstheme="minorHAnsi"/>
+        </w:rPr>
+        <w:t xml:space="preserve">. </w:t>
+      </w:r>
+      <w:r>
+        <w:rPr>
+          <w:rFonts w:cstheme="minorHAnsi"/>
+          <w:lang w:val="en-US"/>
+        </w:rPr>
+        <w:t xml:space="preserve">He </w:t>
+      </w:r>
+      <w:proofErr w:type="spellStart"/>
+      <w:r>
+        <w:rPr>
+          <w:rFonts w:cstheme="minorHAnsi"/>
+          <w:lang w:val="en-US"/>
+        </w:rPr>
+        <w:t>identificado</w:t>
+      </w:r>
+      <w:proofErr w:type="spellEnd"/>
+      <w:r>
+        <w:rPr>
+          <w:rFonts w:cstheme="minorHAnsi"/>
+          <w:lang w:val="en-US"/>
+        </w:rPr>
+        <w:t>:</w:t>
+      </w:r>
+    </w:p>
+    <w:p>
+      <w:pPr>
+        <w:autoSpaceDE w:val="0"/>
+        <w:autoSpaceDN w:val="0"/>
+        <w:adjustRightInd w:val="0"/>
+        <w:spacing w:after="0" w:line="240" w:lineRule="auto"/>
+        <w:rPr>
+          <w:rFonts w:cstheme="minorHAnsi"/>
+          <w:lang w:val="en-US"/>
+        </w:rPr>
+      </w:pPr>
+      <w:r>
+        <w:rPr>
+          <w:rFonts w:cstheme="minorHAnsi"/>
+          <w:lang w:val="en-US"/>
+        </w:rPr>
+        <w:t>-1001.0: hysteresis</w:t>
+      </w:r>
+    </w:p>
+    <w:p>
+      <w:pPr>
+        <w:autoSpaceDE w:val="0"/>
+        <w:autoSpaceDN w:val="0"/>
+        <w:adjustRightInd w:val="0"/>
+        <w:spacing w:after="0" w:line="240" w:lineRule="auto"/>
+        <w:rPr>
+          <w:rFonts w:cstheme="minorHAnsi"/>
+          <w:lang w:val="en-US"/>
+        </w:rPr>
+      </w:pPr>
+      <w:r>
+        <w:rPr>
+          <w:rFonts w:cstheme="minorHAnsi"/>
+          <w:lang w:val="en-US"/>
+        </w:rPr>
+        <w:t>-1002.0</w:t>
+      </w:r>
+      <w:proofErr w:type="gramStart"/>
+      <w:r>
+        <w:rPr>
+          <w:rFonts w:cstheme="minorHAnsi"/>
+          <w:lang w:val="en-US"/>
+        </w:rPr>
+        <w:t>:digital</w:t>
+      </w:r>
+      <w:proofErr w:type="gramEnd"/>
+    </w:p>
+    <w:p>
+      <w:pPr>
+        <w:autoSpaceDE w:val="0"/>
+        <w:autoSpaceDN w:val="0"/>
+        <w:adjustRightInd w:val="0"/>
+        <w:spacing w:after="0" w:line="240" w:lineRule="auto"/>
+        <w:rPr>
+          <w:rFonts w:cstheme="minorHAnsi"/>
+          <w:lang w:val="en-US"/>
+        </w:rPr>
+      </w:pPr>
+      <w:r>
+        <w:rPr>
+          <w:rFonts w:cstheme="minorHAnsi"/>
+          <w:lang w:val="en-US"/>
+        </w:rPr>
+        <w:t>-1003.0: window</w:t>
+      </w:r>
+    </w:p>
+    <w:p>
+      <w:pPr>
+        <w:autoSpaceDE w:val="0"/>
+        <w:autoSpaceDN w:val="0"/>
+        <w:adjustRightInd w:val="0"/>
+        <w:spacing w:after="0" w:line="240" w:lineRule="auto"/>
+        <w:rPr>
+          <w:rFonts w:cstheme="minorHAnsi"/>
+          <w:lang w:val="en-US"/>
+        </w:rPr>
+      </w:pPr>
+      <w:r>
+        <w:rPr>
+          <w:rFonts w:cstheme="minorHAnsi"/>
+          <w:lang w:val="en-US"/>
+        </w:rPr>
+        <w:t>-1.0: edge</w:t>
+      </w:r>
+    </w:p>
+    <w:p>
+      <w:pPr>
+        <w:autoSpaceDE w:val="0"/>
+        <w:autoSpaceDN w:val="0"/>
+        <w:adjustRightInd w:val="0"/>
+        <w:spacing w:after="0" w:line="240" w:lineRule="auto"/>
+        <w:rPr>
+          <w:rFonts w:cstheme="minorHAnsi"/>
+          <w:lang w:val="en-US"/>
+        </w:rPr>
+      </w:pPr>
+      <w:r>
+        <w:rPr>
+          <w:rFonts w:cstheme="minorHAnsi"/>
+          <w:lang w:val="en-US"/>
+        </w:rPr>
+        <w:t>-6.0: immediate.</w:t>
+      </w:r>
+    </w:p>
+    <w:p>
+      <w:pPr>
+        <w:autoSpaceDE w:val="0"/>
+        <w:autoSpaceDN w:val="0"/>
+        <w:adjustRightInd w:val="0"/>
+        <w:spacing w:after="0" w:line="240" w:lineRule="auto"/>
+        <w:rPr>
+          <w:rFonts w:cstheme="minorHAnsi"/>
+          <w:lang w:val="en-US"/>
+        </w:rPr>
+      </w:pPr>
+    </w:p>
+    <w:p>
+      <w:pPr>
+        <w:autoSpaceDE w:val="0"/>
+        <w:autoSpaceDN w:val="0"/>
+        <w:adjustRightInd w:val="0"/>
+        <w:spacing w:after="0" w:line="240" w:lineRule="auto"/>
+        <w:rPr>
+          <w:rFonts w:cstheme="minorHAnsi"/>
+        </w:rPr>
+      </w:pPr>
+      <w:r>
+        <w:rPr>
+          <w:rFonts w:cstheme="minorHAnsi"/>
+        </w:rPr>
+        <w:t xml:space="preserve">Si </w:t>
+      </w:r>
+      <w:proofErr w:type="spellStart"/>
+      <w:r>
+        <w:rPr>
+          <w:rFonts w:cstheme="minorHAnsi"/>
+        </w:rPr>
+        <w:t>type</w:t>
+      </w:r>
+      <w:proofErr w:type="spellEnd"/>
+      <w:r>
+        <w:rPr>
+          <w:rFonts w:cstheme="minorHAnsi"/>
+        </w:rPr>
+        <w:t xml:space="preserve">=6 entonces </w:t>
+      </w:r>
+      <w:proofErr w:type="spellStart"/>
+      <w:r>
+        <w:rPr>
+          <w:rFonts w:cstheme="minorHAnsi"/>
+        </w:rPr>
+        <w:t>source</w:t>
+      </w:r>
+      <w:proofErr w:type="spellEnd"/>
+      <w:r>
+        <w:rPr>
+          <w:rFonts w:cstheme="minorHAnsi"/>
+        </w:rPr>
+        <w:t xml:space="preserve">=’NISCOPE_VAL_IMMEDIATE’, pero si </w:t>
+      </w:r>
+      <w:proofErr w:type="spellStart"/>
+      <w:r>
+        <w:rPr>
+          <w:rFonts w:cstheme="minorHAnsi"/>
+        </w:rPr>
+        <w:t>type</w:t>
+      </w:r>
+      <w:proofErr w:type="spellEnd"/>
+      <w:r>
+        <w:rPr>
+          <w:rFonts w:cstheme="minorHAnsi"/>
+        </w:rPr>
+        <w:t xml:space="preserve">=1, entonces </w:t>
+      </w:r>
+      <w:proofErr w:type="spellStart"/>
+      <w:r>
+        <w:rPr>
+          <w:rFonts w:cstheme="minorHAnsi"/>
+        </w:rPr>
+        <w:t>source</w:t>
+      </w:r>
+      <w:proofErr w:type="spellEnd"/>
+      <w:r>
+        <w:rPr>
+          <w:rFonts w:cstheme="minorHAnsi"/>
+        </w:rPr>
+        <w:t>=’0’o ‘1’.</w:t>
+      </w:r>
+      <w:r>
+        <w:rPr>
+          <w:rFonts w:cstheme="minorHAnsi"/>
+        </w:rPr>
+        <w:t xml:space="preserve"> Pero esto es al leerlo, si lo intento escribir así, da error.</w:t>
+      </w:r>
+      <w:r>
+        <w:rPr>
+          <w:rFonts w:cstheme="minorHAnsi"/>
+        </w:rPr>
+        <w:t xml:space="preserve"> El </w:t>
+      </w:r>
+      <w:proofErr w:type="spellStart"/>
+      <w:r>
+        <w:rPr>
+          <w:rFonts w:cstheme="minorHAnsi"/>
+        </w:rPr>
+        <w:t>type</w:t>
+      </w:r>
+      <w:proofErr w:type="spellEnd"/>
+      <w:r>
+        <w:rPr>
+          <w:rFonts w:cstheme="minorHAnsi"/>
+        </w:rPr>
+        <w:t xml:space="preserve"> lo pone bien en modo </w:t>
+      </w:r>
+      <w:proofErr w:type="spellStart"/>
+      <w:r>
+        <w:rPr>
+          <w:rFonts w:cstheme="minorHAnsi"/>
+        </w:rPr>
+        <w:t>Edge</w:t>
+      </w:r>
+      <w:proofErr w:type="spellEnd"/>
+      <w:r>
+        <w:rPr>
+          <w:rFonts w:cstheme="minorHAnsi"/>
+        </w:rPr>
+        <w:t xml:space="preserve">, el </w:t>
+      </w:r>
+      <w:proofErr w:type="spellStart"/>
+      <w:r>
+        <w:rPr>
+          <w:rFonts w:cstheme="minorHAnsi"/>
+        </w:rPr>
+        <w:t>slope</w:t>
+      </w:r>
+      <w:proofErr w:type="spellEnd"/>
+      <w:r>
+        <w:rPr>
+          <w:rFonts w:cstheme="minorHAnsi"/>
+        </w:rPr>
+        <w:t xml:space="preserve"> y el </w:t>
+      </w:r>
+      <w:proofErr w:type="spellStart"/>
+      <w:r>
+        <w:rPr>
+          <w:rFonts w:cstheme="minorHAnsi"/>
+        </w:rPr>
+        <w:t>level</w:t>
+      </w:r>
+      <w:proofErr w:type="spellEnd"/>
+      <w:r>
+        <w:rPr>
+          <w:rFonts w:cstheme="minorHAnsi"/>
+        </w:rPr>
+        <w:t xml:space="preserve"> lo escribe bien también, sólo falla el </w:t>
+      </w:r>
+      <w:proofErr w:type="spellStart"/>
+      <w:r>
+        <w:rPr>
+          <w:rFonts w:cstheme="minorHAnsi"/>
+        </w:rPr>
+        <w:t>source</w:t>
+      </w:r>
+      <w:proofErr w:type="spellEnd"/>
+      <w:r>
+        <w:rPr>
+          <w:rFonts w:cstheme="minorHAnsi"/>
+        </w:rPr>
+        <w:t>.</w:t>
+      </w:r>
+      <w:r>
+        <w:rPr>
+          <w:rFonts w:cstheme="minorHAnsi"/>
+        </w:rPr>
+        <w:t xml:space="preserve"> En realidad hay que hacerlo invocando una función ‘</w:t>
+      </w:r>
+      <w:proofErr w:type="spellStart"/>
+      <w:r>
+        <w:rPr>
+          <w:rFonts w:cstheme="minorHAnsi"/>
+        </w:rPr>
+        <w:t>configuretriggeredge</w:t>
+      </w:r>
+      <w:proofErr w:type="spellEnd"/>
+      <w:r>
+        <w:rPr>
+          <w:rFonts w:cstheme="minorHAnsi"/>
+        </w:rPr>
+        <w:t>’ en el bloque ‘</w:t>
+      </w:r>
+      <w:proofErr w:type="spellStart"/>
+      <w:r>
+        <w:rPr>
+          <w:rFonts w:cstheme="minorHAnsi"/>
+        </w:rPr>
+        <w:t>Configurationfunctionstrigger</w:t>
+      </w:r>
+      <w:proofErr w:type="spellEnd"/>
+      <w:r>
+        <w:rPr>
+          <w:rFonts w:cstheme="minorHAnsi"/>
+        </w:rPr>
+        <w:t>’. Hay funciones para configurar el resto de tipos de trigger.</w:t>
       </w:r>
       <w:bookmarkStart w:id="0" w:name="_GoBack"/>
       <w:bookmarkEnd w:id="0"/>
-      <w:r>
-        <w:t xml:space="preserve">vado el </w:t>
-      </w:r>
-      <w:proofErr w:type="spellStart"/>
-      <w:r>
-        <w:t>RepCapIdentifier</w:t>
-      </w:r>
-      <w:proofErr w:type="spellEnd"/>
-      <w:r>
-        <w:t xml:space="preserve"> da error, hay que volver a poner </w:t>
-      </w:r>
-      <w:proofErr w:type="spellStart"/>
-      <w:r>
-        <w:t>RepCapIdentifier</w:t>
-      </w:r>
-      <w:proofErr w:type="spellEnd"/>
-      <w:r>
-        <w:t>=’’;</w:t>
-      </w:r>
     </w:p>
     <w:sectPr>
       <w:pgSz w:w="11906" w:h="16838"/>

</xml_diff>